<commit_message>
Corrected price of Irn Bru
Corrected price of Irn Bru
</commit_message>
<xml_diff>
--- a/product_and_price_list.docx
+++ b/product_and_price_list.docx
@@ -19773,7 +19773,23 @@
                 <w:sz w:val="24"/>
                 <w:szCs w:val="24"/>
               </w:rPr>
-              <w:t>£0.30</w:t>
+              <w:t>£0.</w:t>
+            </w:r>
+            <w:r>
+              <w:rPr>
+                <w:rFonts w:cstheme="minorHAnsi"/>
+                <w:sz w:val="24"/>
+                <w:szCs w:val="24"/>
+              </w:rPr>
+              <w:t>9</w:t>
+            </w:r>
+            <w:r>
+              <w:rPr>
+                <w:rFonts w:cstheme="minorHAnsi"/>
+                <w:sz w:val="24"/>
+                <w:szCs w:val="24"/>
+              </w:rPr>
+              <w:t>0</w:t>
             </w:r>
           </w:p>
         </w:tc>
@@ -30132,7 +30148,7 @@
 </file>
 
 <file path=customXml/itemProps1.xml><?xml version="1.0" encoding="utf-8"?>
-<ds:datastoreItem xmlns:ds="http://schemas.openxmlformats.org/officeDocument/2006/customXml" ds:itemID="{5DF9F1CA-1738-48F0-B30B-05E2B297A513}">
+<ds:datastoreItem xmlns:ds="http://schemas.openxmlformats.org/officeDocument/2006/customXml" ds:itemID="{AE8F8230-2B88-4A53-AAAB-1D1A49EB290A}">
   <ds:schemaRefs>
     <ds:schemaRef ds:uri="http://schemas.openxmlformats.org/officeDocument/2006/bibliography"/>
   </ds:schemaRefs>

</xml_diff>